<commit_message>
mise à jour des notes de cours
</commit_message>
<xml_diff>
--- a/word/modele.docx
+++ b/word/modele.docx
@@ -32,16 +32,24 @@
     </w:p>
     <w:p>
       <w:pPr>
-        <w:pStyle w:val="To"/>
-      </w:pPr>
-      <w:r>
-        <w:t xml:space="preserve"> </w:t>
-      </w:r>
-      <w:r>
-        <w:t>To</w:t>
-      </w:r>
-      <w:r>
-        <w:t xml:space="preserve"> </w:t>
+        <w:pStyle w:val="Abstract"/>
+        <w:rPr>
+          <w:lang w:val="en-CA"/>
+        </w:rPr>
+      </w:pPr>
+      <w:r>
+        <w:rPr>
+          <w:lang w:val="en-CA"/>
+        </w:rPr>
+        <w:t xml:space="preserve">Abstract </w:t>
+      </w:r>
+    </w:p>
+    <w:p>
+      <w:pPr>
+        <w:pStyle w:val="Author"/>
+      </w:pPr>
+      <w:r>
+        <w:t xml:space="preserve">Author </w:t>
       </w:r>
     </w:p>
     <w:p>
@@ -49,28 +57,23 @@
         <w:pStyle w:val="Date"/>
       </w:pPr>
       <w:r>
-        <w:t xml:space="preserve"> Date </w:t>
-      </w:r>
-    </w:p>
-    <w:p>
-      <w:pPr>
-        <w:pStyle w:val="Author"/>
-      </w:pPr>
-      <w:r>
-        <w:t xml:space="preserve">Abstract </w:t>
-      </w:r>
-    </w:p>
-    <w:p>
-      <w:pPr>
-        <w:pStyle w:val="Author"/>
-      </w:pPr>
-      <w:r>
-        <w:t xml:space="preserve">Author </w:t>
-      </w:r>
+        <w:t xml:space="preserve">Date </w:t>
+      </w:r>
+    </w:p>
+    <w:p>
+      <w:pPr>
+        <w:pStyle w:val="Corpsdetexte"/>
+        <w:rPr>
+          <w:lang w:val="en-US"/>
+        </w:rPr>
+      </w:pPr>
     </w:p>
     <w:p>
       <w:pPr>
         <w:pStyle w:val="Abstract"/>
+        <w:rPr>
+          <w:lang w:val="en-CA"/>
+        </w:rPr>
       </w:pPr>
     </w:p>
     <w:p>
@@ -84,6 +87,9 @@
     <w:p>
       <w:pPr>
         <w:pStyle w:val="Corpsdetexte"/>
+        <w:rPr>
+          <w:lang w:val="en-CA"/>
+        </w:rPr>
       </w:pPr>
     </w:p>
     <w:p>
@@ -248,6 +254,9 @@
     <w:p>
       <w:pPr>
         <w:pStyle w:val="Corpsdetexte"/>
+        <w:rPr>
+          <w:lang w:val="en-CA"/>
+        </w:rPr>
       </w:pPr>
       <w:r>
         <w:rPr>
@@ -298,13 +307,11 @@
         </w:rPr>
         <w:t xml:space="preserve"> .     </w:t>
       </w:r>
-      <w:proofErr w:type="spellStart"/>
-      <w:r>
-        <w:t>Footnote</w:t>
-      </w:r>
-      <w:proofErr w:type="spellEnd"/>
-      <w:r>
-        <w:t xml:space="preserve">. </w:t>
+      <w:r>
+        <w:rPr>
+          <w:lang w:val="en-CA"/>
+        </w:rPr>
+        <w:t xml:space="preserve">Footnote. </w:t>
       </w:r>
       <w:r>
         <w:rPr>
@@ -316,17 +323,15 @@
     <w:p>
       <w:pPr>
         <w:pStyle w:val="Normalcentr"/>
-      </w:pPr>
-      <w:r>
-        <w:t xml:space="preserve"> Block </w:t>
-      </w:r>
-      <w:proofErr w:type="spellStart"/>
-      <w:r>
-        <w:t>Text</w:t>
-      </w:r>
-      <w:proofErr w:type="spellEnd"/>
-      <w:r>
-        <w:t xml:space="preserve">. </w:t>
+        <w:rPr>
+          <w:lang w:val="en-CA"/>
+        </w:rPr>
+      </w:pPr>
+      <w:r>
+        <w:rPr>
+          <w:lang w:val="en-CA"/>
+        </w:rPr>
+        <w:t xml:space="preserve"> Block Text. </w:t>
       </w:r>
     </w:p>
     <w:p>
@@ -334,7 +339,13 @@
         <w:pStyle w:val="TableCaption"/>
       </w:pPr>
       <w:r>
-        <w:t xml:space="preserve"> Table </w:t>
+        <w:rPr>
+          <w:lang w:val="en-CA"/>
+        </w:rPr>
+        <w:t xml:space="preserve"> </w:t>
+      </w:r>
+      <w:r>
+        <w:t xml:space="preserve">Table </w:t>
       </w:r>
       <w:proofErr w:type="spellStart"/>
       <w:r>
@@ -362,6 +373,9 @@
         <w:tc>
           <w:tcPr>
             <w:tcW w:w="0" w:type="auto"/>
+            <w:tcBorders>
+              <w:bottom w:val="none" w:sz="0" w:space="0" w:color="auto"/>
+            </w:tcBorders>
           </w:tcPr>
           <w:p>
             <w:pPr>
@@ -375,6 +389,9 @@
         <w:tc>
           <w:tcPr>
             <w:tcW w:w="0" w:type="auto"/>
+            <w:tcBorders>
+              <w:bottom w:val="none" w:sz="0" w:space="0" w:color="auto"/>
+            </w:tcBorders>
           </w:tcPr>
           <w:p>
             <w:pPr>
@@ -494,6 +511,11 @@
       <w:r>
         <w:t xml:space="preserve"> </w:t>
       </w:r>
+    </w:p>
+    <w:p>
+      <w:pPr>
+        <w:pStyle w:val="Definition"/>
+      </w:pPr>
     </w:p>
     <w:sectPr>
       <w:footerReference w:type="default" r:id="rId8"/>
@@ -1391,7 +1413,7 @@
     <w:link w:val="TitreCar"/>
     <w:uiPriority w:val="10"/>
     <w:qFormat/>
-    <w:rsid w:val="001B5EE6"/>
+    <w:rsid w:val="002C28C5"/>
     <w:pPr>
       <w:spacing w:before="840" w:after="840" w:line="240" w:lineRule="auto"/>
       <w:contextualSpacing/>
@@ -1404,7 +1426,6 @@
       <w:spacing w:val="-10"/>
       <w:sz w:val="36"/>
       <w:szCs w:val="72"/>
-      <w:u w:val="single"/>
     </w:rPr>
   </w:style>
   <w:style w:type="paragraph" w:styleId="Sous-titre">
@@ -1434,22 +1455,23 @@
     <w:name w:val="Author"/>
     <w:next w:val="Corpsdetexte"/>
     <w:link w:val="AuthorCar"/>
-    <w:rsid w:val="00880DB4"/>
+    <w:rsid w:val="00041EF9"/>
     <w:pPr>
       <w:keepNext/>
       <w:keepLines/>
-      <w:spacing w:before="1320" w:after="1480"/>
+      <w:spacing w:before="1800" w:after="1960"/>
+      <w:ind w:left="1418" w:right="1418"/>
       <w:jc w:val="center"/>
     </w:pPr>
   </w:style>
   <w:style w:type="paragraph" w:styleId="Date">
     <w:name w:val="Date"/>
     <w:next w:val="Corpsdetexte"/>
-    <w:rsid w:val="00880DB4"/>
+    <w:rsid w:val="00041EF9"/>
     <w:pPr>
       <w:keepNext/>
       <w:keepLines/>
-      <w:spacing w:before="840" w:after="1000"/>
+      <w:spacing w:before="1200" w:after="1360"/>
       <w:jc w:val="center"/>
     </w:pPr>
   </w:style>
@@ -1457,11 +1479,12 @@
     <w:name w:val="Abstract"/>
     <w:basedOn w:val="Normal"/>
     <w:next w:val="Corpsdetexte"/>
-    <w:rsid w:val="00146921"/>
+    <w:rsid w:val="00806B9D"/>
     <w:pPr>
       <w:keepNext/>
       <w:keepLines/>
       <w:spacing w:before="300" w:after="300"/>
+      <w:ind w:left="1418" w:right="1418"/>
       <w:jc w:val="center"/>
     </w:pPr>
     <w:rPr>
@@ -1495,8 +1518,17 @@
     <w:semiHidden/>
     <w:unhideWhenUsed/>
     <w:qFormat/>
+    <w:rsid w:val="00AE0EC3"/>
     <w:tblPr>
       <w:tblInd w:w="0" w:type="dxa"/>
+      <w:tblBorders>
+        <w:top w:val="single" w:sz="4" w:space="0" w:color="auto"/>
+        <w:left w:val="single" w:sz="4" w:space="0" w:color="auto"/>
+        <w:bottom w:val="single" w:sz="4" w:space="0" w:color="auto"/>
+        <w:right w:val="single" w:sz="4" w:space="0" w:color="auto"/>
+        <w:insideH w:val="single" w:sz="4" w:space="0" w:color="auto"/>
+        <w:insideV w:val="single" w:sz="4" w:space="0" w:color="auto"/>
+      </w:tblBorders>
       <w:tblCellMar>
         <w:top w:w="0" w:type="dxa"/>
         <w:left w:w="108" w:type="dxa"/>
@@ -1565,6 +1597,16 @@
   <w:style w:type="paragraph" w:customStyle="1" w:styleId="ImageCaption">
     <w:name w:val="Image Caption"/>
     <w:basedOn w:val="Lgende"/>
+    <w:rsid w:val="001614D3"/>
+    <w:pPr>
+      <w:jc w:val="center"/>
+    </w:pPr>
+    <w:rPr>
+      <w:b w:val="0"/>
+      <w:smallCaps w:val="0"/>
+      <w:color w:val="auto"/>
+      <w:sz w:val="20"/>
+    </w:rPr>
   </w:style>
   <w:style w:type="paragraph" w:customStyle="1" w:styleId="Figure">
     <w:name w:val="Figure"/>
@@ -1625,11 +1667,14 @@
   <w:style w:type="character" w:styleId="Lienhypertexte">
     <w:name w:val="Hyperlink"/>
     <w:basedOn w:val="LgendeCar"/>
+    <w:rsid w:val="00282D69"/>
     <w:rPr>
       <w:b/>
       <w:bCs/>
-      <w:smallCaps/>
+      <w:caps w:val="0"/>
+      <w:smallCaps w:val="0"/>
       <w:color w:val="4472C4" w:themeColor="accent1"/>
+      <w:sz w:val="20"/>
     </w:rPr>
   </w:style>
   <w:style w:type="paragraph" w:styleId="En-ttedetabledesmatires">
@@ -1780,7 +1825,7 @@
     <w:basedOn w:val="Policepardfaut"/>
     <w:link w:val="Titre"/>
     <w:uiPriority w:val="10"/>
-    <w:rsid w:val="001B5EE6"/>
+    <w:rsid w:val="002C28C5"/>
     <w:rPr>
       <w:rFonts w:asciiTheme="majorHAnsi" w:eastAsiaTheme="majorEastAsia" w:hAnsiTheme="majorHAnsi" w:cstheme="majorBidi"/>
       <w:caps/>
@@ -1788,7 +1833,7 @@
       <w:spacing w:val="-10"/>
       <w:sz w:val="36"/>
       <w:szCs w:val="72"/>
-      <w:u w:val="single"/>
+      <w:lang w:val="fr-CA"/>
     </w:rPr>
   </w:style>
   <w:style w:type="character" w:customStyle="1" w:styleId="Sous-titreCar">
@@ -2019,7 +2064,7 @@
     <w:name w:val="Author Car"/>
     <w:basedOn w:val="Policepardfaut"/>
     <w:link w:val="Author"/>
-    <w:rsid w:val="00880DB4"/>
+    <w:rsid w:val="00041EF9"/>
   </w:style>
   <w:style w:type="character" w:customStyle="1" w:styleId="ToCar">
     <w:name w:val="To Car"/>

</xml_diff>